<commit_message>
modifikasi can login, temuan, user dropdown role
</commit_message>
<xml_diff>
--- a/storage/Template_SPT.docx
+++ b/storage/Template_SPT.docx
@@ -745,6 +745,13 @@
         </w:rPr>
         <w:t>tanggal</w:t>
       </w:r>
+      <w:r>
+        <w:rPr>
+          <w:rFonts w:ascii="Liberation Sans" w:eastAsia="Liberation Sans" w:hAnsi="Liberation Sans" w:cs="Liberation Sans"/>
+          <w:sz w:val="24"/>
+        </w:rPr>
+        <w:t>_surat</w:t>
+      </w:r>
       <w:proofErr w:type="spellEnd"/>
       <w:r>
         <w:rPr>
@@ -852,8 +859,12 @@
       </w:r>
     </w:p>
     <w:sectPr>
-      <w:headerReference w:type="default" r:id="rId6"/>
-      <w:footerReference w:type="default" r:id="rId7"/>
+      <w:headerReference w:type="even" r:id="rId6"/>
+      <w:headerReference w:type="default" r:id="rId7"/>
+      <w:footerReference w:type="even" r:id="rId8"/>
+      <w:footerReference w:type="default" r:id="rId9"/>
+      <w:headerReference w:type="first" r:id="rId10"/>
+      <w:footerReference w:type="first" r:id="rId11"/>
       <w:pgSz w:w="12191" w:h="18711" w:code="9"/>
       <w:pgMar w:top="1440" w:right="885" w:bottom="1440" w:left="1418" w:header="454" w:footer="238" w:gutter="0"/>
       <w:cols w:space="720"/>
@@ -889,6 +900,16 @@
 </file>
 
 <file path=word/footer1.xml><?xml version="1.0" encoding="utf-8"?>
+<w:ftr xmlns:wpc="http://schemas.microsoft.com/office/word/2010/wordprocessingCanvas" xmlns:cx="http://schemas.microsoft.com/office/drawing/2014/chartex" xmlns:cx1="http://schemas.microsoft.com/office/drawing/2015/9/8/chartex" xmlns:cx2="http://schemas.microsoft.com/office/drawing/2015/10/21/chartex" xmlns:cx3="http://schemas.microsoft.com/office/drawing/2016/5/9/chartex" xmlns:cx4="http://schemas.microsoft.com/office/drawing/2016/5/10/chartex" xmlns:cx5="http://schemas.microsoft.com/office/drawing/2016/5/11/chartex" xmlns:cx6="http://schemas.microsoft.com/office/drawing/2016/5/12/chartex" xmlns:cx7="http://schemas.microsoft.com/office/drawing/2016/5/13/chartex" xmlns:cx8="http://schemas.microsoft.com/office/drawing/2016/5/14/chartex" xmlns:mc="http://schemas.openxmlformats.org/markup-compatibility/2006" xmlns:aink="http://schemas.microsoft.com/office/drawing/2016/ink" xmlns:am3d="http://schemas.microsoft.com/office/drawing/2017/model3d" xmlns:o="urn:schemas-microsoft-com:office:office" xmlns:r="http://schemas.openxmlformats.org/officeDocument/2006/relationships" xmlns:m="http://schemas.openxmlformats.org/officeDocument/2006/math" xmlns:v="urn:schemas-microsoft-com:vml" xmlns:wp14="http://schemas.microsoft.com/office/word/2010/wordprocessingDrawing" xmlns:wp="http://schemas.openxmlformats.org/drawingml/2006/wordprocessingDrawing" xmlns:w10="urn:schemas-microsoft-com:office:word" xmlns:w="http://schemas.openxmlformats.org/wordprocessingml/2006/main" xmlns:w14="http://schemas.microsoft.com/office/word/2010/wordml" xmlns:w15="http://schemas.microsoft.com/office/word/2012/wordml" xmlns:w16cex="http://schemas.microsoft.com/office/word/2018/wordml/cex" xmlns:w16cid="http://schemas.microsoft.com/office/word/2016/wordml/cid" xmlns:w16="http://schemas.microsoft.com/office/word/2018/wordml" xmlns:w16sdtdh="http://schemas.microsoft.com/office/word/2020/wordml/sdtdatahash" xmlns:w16se="http://schemas.microsoft.com/office/word/2015/wordml/symex" xmlns:wpg="http://schemas.microsoft.com/office/word/2010/wordprocessingGroup" xmlns:wpi="http://schemas.microsoft.com/office/word/2010/wordprocessingInk" xmlns:wne="http://schemas.microsoft.com/office/word/2006/wordml" xmlns:wps="http://schemas.microsoft.com/office/word/2010/wordprocessingShape" mc:Ignorable="w14 w15 w16se w16cid w16 w16cex w16sdtdh wp14">
+  <w:p>
+    <w:pPr>
+      <w:pStyle w:val="Footer"/>
+    </w:pPr>
+  </w:p>
+</w:ftr>
+</file>
+
+<file path=word/footer2.xml><?xml version="1.0" encoding="utf-8"?>
 <w:ftr xmlns:wpc="http://schemas.microsoft.com/office/word/2010/wordprocessingCanvas" xmlns:cx="http://schemas.microsoft.com/office/drawing/2014/chartex" xmlns:cx1="http://schemas.microsoft.com/office/drawing/2015/9/8/chartex" xmlns:cx2="http://schemas.microsoft.com/office/drawing/2015/10/21/chartex" xmlns:cx3="http://schemas.microsoft.com/office/drawing/2016/5/9/chartex" xmlns:cx4="http://schemas.microsoft.com/office/drawing/2016/5/10/chartex" xmlns:cx5="http://schemas.microsoft.com/office/drawing/2016/5/11/chartex" xmlns:cx6="http://schemas.microsoft.com/office/drawing/2016/5/12/chartex" xmlns:cx7="http://schemas.microsoft.com/office/drawing/2016/5/13/chartex" xmlns:cx8="http://schemas.microsoft.com/office/drawing/2016/5/14/chartex" xmlns:mc="http://schemas.openxmlformats.org/markup-compatibility/2006" xmlns:aink="http://schemas.microsoft.com/office/drawing/2016/ink" xmlns:am3d="http://schemas.microsoft.com/office/drawing/2017/model3d" xmlns:o="urn:schemas-microsoft-com:office:office" xmlns:r="http://schemas.openxmlformats.org/officeDocument/2006/relationships" xmlns:m="http://schemas.openxmlformats.org/officeDocument/2006/math" xmlns:v="urn:schemas-microsoft-com:vml" xmlns:wp14="http://schemas.microsoft.com/office/word/2010/wordprocessingDrawing" xmlns:wp="http://schemas.openxmlformats.org/drawingml/2006/wordprocessingDrawing" xmlns:w10="urn:schemas-microsoft-com:office:word" xmlns:w="http://schemas.openxmlformats.org/wordprocessingml/2006/main" xmlns:w14="http://schemas.microsoft.com/office/word/2010/wordml" xmlns:w15="http://schemas.microsoft.com/office/word/2012/wordml" xmlns:w16cex="http://schemas.microsoft.com/office/word/2018/wordml/cex" xmlns:w16cid="http://schemas.microsoft.com/office/word/2016/wordml/cid" xmlns:w16="http://schemas.microsoft.com/office/word/2018/wordml" xmlns:w16sdtdh="http://schemas.microsoft.com/office/word/2020/wordml/sdtdatahash" xmlns:w16se="http://schemas.microsoft.com/office/word/2015/wordml/symex" xmlns:wpg="http://schemas.microsoft.com/office/word/2010/wordprocessingGroup" xmlns:wpi="http://schemas.microsoft.com/office/word/2010/wordprocessingInk" xmlns:wne="http://schemas.microsoft.com/office/word/2006/wordml" xmlns:wps="http://schemas.microsoft.com/office/word/2010/wordprocessingShape" mc:Ignorable="w14 w15 w16se w16cid w16 w16cex w16sdtdh wp14">
   <w:p>
     <w:pPr>
@@ -1495,6 +1516,16 @@
 </w:ftr>
 </file>
 
+<file path=word/footer3.xml><?xml version="1.0" encoding="utf-8"?>
+<w:ftr xmlns:wpc="http://schemas.microsoft.com/office/word/2010/wordprocessingCanvas" xmlns:cx="http://schemas.microsoft.com/office/drawing/2014/chartex" xmlns:cx1="http://schemas.microsoft.com/office/drawing/2015/9/8/chartex" xmlns:cx2="http://schemas.microsoft.com/office/drawing/2015/10/21/chartex" xmlns:cx3="http://schemas.microsoft.com/office/drawing/2016/5/9/chartex" xmlns:cx4="http://schemas.microsoft.com/office/drawing/2016/5/10/chartex" xmlns:cx5="http://schemas.microsoft.com/office/drawing/2016/5/11/chartex" xmlns:cx6="http://schemas.microsoft.com/office/drawing/2016/5/12/chartex" xmlns:cx7="http://schemas.microsoft.com/office/drawing/2016/5/13/chartex" xmlns:cx8="http://schemas.microsoft.com/office/drawing/2016/5/14/chartex" xmlns:mc="http://schemas.openxmlformats.org/markup-compatibility/2006" xmlns:aink="http://schemas.microsoft.com/office/drawing/2016/ink" xmlns:am3d="http://schemas.microsoft.com/office/drawing/2017/model3d" xmlns:o="urn:schemas-microsoft-com:office:office" xmlns:r="http://schemas.openxmlformats.org/officeDocument/2006/relationships" xmlns:m="http://schemas.openxmlformats.org/officeDocument/2006/math" xmlns:v="urn:schemas-microsoft-com:vml" xmlns:wp14="http://schemas.microsoft.com/office/word/2010/wordprocessingDrawing" xmlns:wp="http://schemas.openxmlformats.org/drawingml/2006/wordprocessingDrawing" xmlns:w10="urn:schemas-microsoft-com:office:word" xmlns:w="http://schemas.openxmlformats.org/wordprocessingml/2006/main" xmlns:w14="http://schemas.microsoft.com/office/word/2010/wordml" xmlns:w15="http://schemas.microsoft.com/office/word/2012/wordml" xmlns:w16cex="http://schemas.microsoft.com/office/word/2018/wordml/cex" xmlns:w16cid="http://schemas.microsoft.com/office/word/2016/wordml/cid" xmlns:w16="http://schemas.microsoft.com/office/word/2018/wordml" xmlns:w16sdtdh="http://schemas.microsoft.com/office/word/2020/wordml/sdtdatahash" xmlns:w16se="http://schemas.microsoft.com/office/word/2015/wordml/symex" xmlns:wpg="http://schemas.microsoft.com/office/word/2010/wordprocessingGroup" xmlns:wpi="http://schemas.microsoft.com/office/word/2010/wordprocessingInk" xmlns:wne="http://schemas.microsoft.com/office/word/2006/wordml" xmlns:wps="http://schemas.microsoft.com/office/word/2010/wordprocessingShape" mc:Ignorable="w14 w15 w16se w16cid w16 w16cex w16sdtdh wp14">
+  <w:p>
+    <w:pPr>
+      <w:pStyle w:val="Footer"/>
+    </w:pPr>
+  </w:p>
+</w:ftr>
+</file>
+
 <file path=word/footnotes.xml><?xml version="1.0" encoding="utf-8"?>
 <w:footnotes xmlns:wpc="http://schemas.microsoft.com/office/word/2010/wordprocessingCanvas" xmlns:cx="http://schemas.microsoft.com/office/drawing/2014/chartex" xmlns:cx1="http://schemas.microsoft.com/office/drawing/2015/9/8/chartex" xmlns:cx2="http://schemas.microsoft.com/office/drawing/2015/10/21/chartex" xmlns:cx3="http://schemas.microsoft.com/office/drawing/2016/5/9/chartex" xmlns:cx4="http://schemas.microsoft.com/office/drawing/2016/5/10/chartex" xmlns:cx5="http://schemas.microsoft.com/office/drawing/2016/5/11/chartex" xmlns:cx6="http://schemas.microsoft.com/office/drawing/2016/5/12/chartex" xmlns:cx7="http://schemas.microsoft.com/office/drawing/2016/5/13/chartex" xmlns:cx8="http://schemas.microsoft.com/office/drawing/2016/5/14/chartex" xmlns:mc="http://schemas.openxmlformats.org/markup-compatibility/2006" xmlns:aink="http://schemas.microsoft.com/office/drawing/2016/ink" xmlns:am3d="http://schemas.microsoft.com/office/drawing/2017/model3d" xmlns:o="urn:schemas-microsoft-com:office:office" xmlns:r="http://schemas.openxmlformats.org/officeDocument/2006/relationships" xmlns:m="http://schemas.openxmlformats.org/officeDocument/2006/math" xmlns:v="urn:schemas-microsoft-com:vml" xmlns:wp14="http://schemas.microsoft.com/office/word/2010/wordprocessingDrawing" xmlns:wp="http://schemas.openxmlformats.org/drawingml/2006/wordprocessingDrawing" xmlns:w10="urn:schemas-microsoft-com:office:word" xmlns:w="http://schemas.openxmlformats.org/wordprocessingml/2006/main" xmlns:w14="http://schemas.microsoft.com/office/word/2010/wordml" xmlns:w15="http://schemas.microsoft.com/office/word/2012/wordml" xmlns:w16cex="http://schemas.microsoft.com/office/word/2018/wordml/cex" xmlns:w16cid="http://schemas.microsoft.com/office/word/2016/wordml/cid" xmlns:w16="http://schemas.microsoft.com/office/word/2018/wordml" xmlns:w16sdtdh="http://schemas.microsoft.com/office/word/2020/wordml/sdtdatahash" xmlns:w16se="http://schemas.microsoft.com/office/word/2015/wordml/symex" xmlns:wpg="http://schemas.microsoft.com/office/word/2010/wordprocessingGroup" xmlns:wpi="http://schemas.microsoft.com/office/word/2010/wordprocessingInk" xmlns:wne="http://schemas.microsoft.com/office/word/2006/wordml" xmlns:wps="http://schemas.microsoft.com/office/word/2010/wordprocessingShape" mc:Ignorable="w14 w15 w16se w16cid w16 w16cex w16sdtdh wp14">
   <w:footnote w:type="separator" w:id="-1">
@@ -1521,6 +1552,16 @@
 </file>
 
 <file path=word/header1.xml><?xml version="1.0" encoding="utf-8"?>
+<w:hdr xmlns:wpc="http://schemas.microsoft.com/office/word/2010/wordprocessingCanvas" xmlns:cx="http://schemas.microsoft.com/office/drawing/2014/chartex" xmlns:cx1="http://schemas.microsoft.com/office/drawing/2015/9/8/chartex" xmlns:cx2="http://schemas.microsoft.com/office/drawing/2015/10/21/chartex" xmlns:cx3="http://schemas.microsoft.com/office/drawing/2016/5/9/chartex" xmlns:cx4="http://schemas.microsoft.com/office/drawing/2016/5/10/chartex" xmlns:cx5="http://schemas.microsoft.com/office/drawing/2016/5/11/chartex" xmlns:cx6="http://schemas.microsoft.com/office/drawing/2016/5/12/chartex" xmlns:cx7="http://schemas.microsoft.com/office/drawing/2016/5/13/chartex" xmlns:cx8="http://schemas.microsoft.com/office/drawing/2016/5/14/chartex" xmlns:mc="http://schemas.openxmlformats.org/markup-compatibility/2006" xmlns:aink="http://schemas.microsoft.com/office/drawing/2016/ink" xmlns:am3d="http://schemas.microsoft.com/office/drawing/2017/model3d" xmlns:o="urn:schemas-microsoft-com:office:office" xmlns:r="http://schemas.openxmlformats.org/officeDocument/2006/relationships" xmlns:m="http://schemas.openxmlformats.org/officeDocument/2006/math" xmlns:v="urn:schemas-microsoft-com:vml" xmlns:wp14="http://schemas.microsoft.com/office/word/2010/wordprocessingDrawing" xmlns:wp="http://schemas.openxmlformats.org/drawingml/2006/wordprocessingDrawing" xmlns:w10="urn:schemas-microsoft-com:office:word" xmlns:w="http://schemas.openxmlformats.org/wordprocessingml/2006/main" xmlns:w14="http://schemas.microsoft.com/office/word/2010/wordml" xmlns:w15="http://schemas.microsoft.com/office/word/2012/wordml" xmlns:w16cex="http://schemas.microsoft.com/office/word/2018/wordml/cex" xmlns:w16cid="http://schemas.microsoft.com/office/word/2016/wordml/cid" xmlns:w16="http://schemas.microsoft.com/office/word/2018/wordml" xmlns:w16sdtdh="http://schemas.microsoft.com/office/word/2020/wordml/sdtdatahash" xmlns:w16se="http://schemas.microsoft.com/office/word/2015/wordml/symex" xmlns:wpg="http://schemas.microsoft.com/office/word/2010/wordprocessingGroup" xmlns:wpi="http://schemas.microsoft.com/office/word/2010/wordprocessingInk" xmlns:wne="http://schemas.microsoft.com/office/word/2006/wordml" xmlns:wps="http://schemas.microsoft.com/office/word/2010/wordprocessingShape" mc:Ignorable="w14 w15 w16se w16cid w16 w16cex w16sdtdh wp14">
+  <w:p>
+    <w:pPr>
+      <w:pStyle w:val="Header"/>
+    </w:pPr>
+  </w:p>
+</w:hdr>
+</file>
+
+<file path=word/header2.xml><?xml version="1.0" encoding="utf-8"?>
 <w:hdr xmlns:wpc="http://schemas.microsoft.com/office/word/2010/wordprocessingCanvas" xmlns:cx="http://schemas.microsoft.com/office/drawing/2014/chartex" xmlns:cx1="http://schemas.microsoft.com/office/drawing/2015/9/8/chartex" xmlns:cx2="http://schemas.microsoft.com/office/drawing/2015/10/21/chartex" xmlns:cx3="http://schemas.microsoft.com/office/drawing/2016/5/9/chartex" xmlns:cx4="http://schemas.microsoft.com/office/drawing/2016/5/10/chartex" xmlns:cx5="http://schemas.microsoft.com/office/drawing/2016/5/11/chartex" xmlns:cx6="http://schemas.microsoft.com/office/drawing/2016/5/12/chartex" xmlns:cx7="http://schemas.microsoft.com/office/drawing/2016/5/13/chartex" xmlns:cx8="http://schemas.microsoft.com/office/drawing/2016/5/14/chartex" xmlns:mc="http://schemas.openxmlformats.org/markup-compatibility/2006" xmlns:aink="http://schemas.microsoft.com/office/drawing/2016/ink" xmlns:am3d="http://schemas.microsoft.com/office/drawing/2017/model3d" xmlns:o="urn:schemas-microsoft-com:office:office" xmlns:r="http://schemas.openxmlformats.org/officeDocument/2006/relationships" xmlns:m="http://schemas.openxmlformats.org/officeDocument/2006/math" xmlns:v="urn:schemas-microsoft-com:vml" xmlns:wp14="http://schemas.microsoft.com/office/word/2010/wordprocessingDrawing" xmlns:wp="http://schemas.openxmlformats.org/drawingml/2006/wordprocessingDrawing" xmlns:w10="urn:schemas-microsoft-com:office:word" xmlns:w="http://schemas.openxmlformats.org/wordprocessingml/2006/main" xmlns:w14="http://schemas.microsoft.com/office/word/2010/wordml" xmlns:w15="http://schemas.microsoft.com/office/word/2012/wordml" xmlns:w16cex="http://schemas.microsoft.com/office/word/2018/wordml/cex" xmlns:w16cid="http://schemas.microsoft.com/office/word/2016/wordml/cid" xmlns:w16="http://schemas.microsoft.com/office/word/2018/wordml" xmlns:w16sdtdh="http://schemas.microsoft.com/office/word/2020/wordml/sdtdatahash" xmlns:w16se="http://schemas.microsoft.com/office/word/2015/wordml/symex" xmlns:wpg="http://schemas.microsoft.com/office/word/2010/wordprocessingGroup" xmlns:wpi="http://schemas.microsoft.com/office/word/2010/wordprocessingInk" xmlns:wne="http://schemas.microsoft.com/office/word/2006/wordml" xmlns:wps="http://schemas.microsoft.com/office/word/2010/wordprocessingShape" mc:Ignorable="w14 w15 w16se w16cid w16 w16cex w16sdtdh wp14">
   <w:bookmarkStart w:id="1" w:name="_Hlk78309366"/>
   <w:p>
@@ -1925,6 +1966,10 @@
     <w:pPr>
       <w:spacing w:after="612"/>
       <w:ind w:left="2252"/>
+      <w:rPr>
+        <w:rFonts w:ascii="Liberation Sans" w:eastAsia="Liberation Sans" w:hAnsi="Liberation Sans" w:cs="Liberation Sans"/>
+        <w:sz w:val="20"/>
+      </w:rPr>
     </w:pPr>
     <w:proofErr w:type="gramStart"/>
     <w:r>
@@ -1963,7 +2008,22 @@
       </w:r>
     </w:hyperlink>
   </w:p>
+  <w:p>
+    <w:pPr>
+      <w:spacing w:after="0"/>
+    </w:pPr>
+  </w:p>
   <w:bookmarkEnd w:id="1"/>
+</w:hdr>
+</file>
+
+<file path=word/header3.xml><?xml version="1.0" encoding="utf-8"?>
+<w:hdr xmlns:wpc="http://schemas.microsoft.com/office/word/2010/wordprocessingCanvas" xmlns:cx="http://schemas.microsoft.com/office/drawing/2014/chartex" xmlns:cx1="http://schemas.microsoft.com/office/drawing/2015/9/8/chartex" xmlns:cx2="http://schemas.microsoft.com/office/drawing/2015/10/21/chartex" xmlns:cx3="http://schemas.microsoft.com/office/drawing/2016/5/9/chartex" xmlns:cx4="http://schemas.microsoft.com/office/drawing/2016/5/10/chartex" xmlns:cx5="http://schemas.microsoft.com/office/drawing/2016/5/11/chartex" xmlns:cx6="http://schemas.microsoft.com/office/drawing/2016/5/12/chartex" xmlns:cx7="http://schemas.microsoft.com/office/drawing/2016/5/13/chartex" xmlns:cx8="http://schemas.microsoft.com/office/drawing/2016/5/14/chartex" xmlns:mc="http://schemas.openxmlformats.org/markup-compatibility/2006" xmlns:aink="http://schemas.microsoft.com/office/drawing/2016/ink" xmlns:am3d="http://schemas.microsoft.com/office/drawing/2017/model3d" xmlns:o="urn:schemas-microsoft-com:office:office" xmlns:r="http://schemas.openxmlformats.org/officeDocument/2006/relationships" xmlns:m="http://schemas.openxmlformats.org/officeDocument/2006/math" xmlns:v="urn:schemas-microsoft-com:vml" xmlns:wp14="http://schemas.microsoft.com/office/word/2010/wordprocessingDrawing" xmlns:wp="http://schemas.openxmlformats.org/drawingml/2006/wordprocessingDrawing" xmlns:w10="urn:schemas-microsoft-com:office:word" xmlns:w="http://schemas.openxmlformats.org/wordprocessingml/2006/main" xmlns:w14="http://schemas.microsoft.com/office/word/2010/wordml" xmlns:w15="http://schemas.microsoft.com/office/word/2012/wordml" xmlns:w16cex="http://schemas.microsoft.com/office/word/2018/wordml/cex" xmlns:w16cid="http://schemas.microsoft.com/office/word/2016/wordml/cid" xmlns:w16="http://schemas.microsoft.com/office/word/2018/wordml" xmlns:w16sdtdh="http://schemas.microsoft.com/office/word/2020/wordml/sdtdatahash" xmlns:w16se="http://schemas.microsoft.com/office/word/2015/wordml/symex" xmlns:wpg="http://schemas.microsoft.com/office/word/2010/wordprocessingGroup" xmlns:wpi="http://schemas.microsoft.com/office/word/2010/wordprocessingInk" xmlns:wne="http://schemas.microsoft.com/office/word/2006/wordml" xmlns:wps="http://schemas.microsoft.com/office/word/2010/wordprocessingShape" mc:Ignorable="w14 w15 w16se w16cid w16 w16cex w16sdtdh wp14">
+  <w:p>
+    <w:pPr>
+      <w:pStyle w:val="Header"/>
+    </w:pPr>
+  </w:p>
 </w:hdr>
 </file>
 

</xml_diff>